<commit_message>
Commit - Minor changes, spelling correction
Minor Changes
</commit_message>
<xml_diff>
--- a/Solution_Design/Story Board/Storys/RA-48- Caching_Solution_Design/RA-48.docx
+++ b/Solution_Design/Story Board/Storys/RA-48- Caching_Solution_Design/RA-48.docx
@@ -15,7 +15,7 @@
           <w:rFonts w:asciiTheme="minorHAnsi" w:hAnsiTheme="minorHAnsi"/>
           <w:color w:val="auto"/>
         </w:rPr>
-        <w:t>Lösung für die Performance-Optimierung</w:t>
+        <w:t>Caching Solution</w:t>
       </w:r>
     </w:p>
     <w:p>
@@ -31,16 +31,7 @@
           <w:rFonts w:asciiTheme="minorHAnsi" w:hAnsiTheme="minorHAnsi"/>
           <w:color w:val="auto"/>
         </w:rPr>
-        <w:t>Problembeschreibun</w:t>
-      </w:r>
-      <w:bookmarkStart w:id="0" w:name="_GoBack"/>
-      <w:bookmarkEnd w:id="0"/>
-      <w:r>
-        <w:rPr>
-          <w:rFonts w:asciiTheme="minorHAnsi" w:hAnsiTheme="minorHAnsi"/>
-          <w:color w:val="auto"/>
-        </w:rPr>
-        <w:t>g</w:t>
+        <w:t>Problembeschreibung</w:t>
       </w:r>
     </w:p>
     <w:p>
@@ -79,10 +70,7 @@
     </w:p>
     <w:p>
       <w:r>
-        <w:t>Anhand der Risiken mussten wir unsere Möglichkeit selektieren</w:t>
-      </w:r>
-      <w:r>
-        <w:t xml:space="preserve">, </w:t>
+        <w:t xml:space="preserve">Anhand der Risiken mussten wir unsere Möglichkeit selektieren, </w:t>
       </w:r>
       <w:r>
         <w:t xml:space="preserve">dahingehend </w:t>
@@ -132,11 +120,15 @@
           <w:numId w:val="1"/>
         </w:numPr>
         <w:rPr>
+          <w:b/>
+          <w:color w:val="C00000"/>
           <w:u w:val="wave"/>
         </w:rPr>
       </w:pPr>
       <w:r>
         <w:rPr>
+          <w:b/>
+          <w:color w:val="C00000"/>
           <w:u w:val="wave"/>
         </w:rPr>
         <w:t xml:space="preserve">Auf dem Server </w:t>
@@ -144,11 +136,21 @@
       <w:proofErr w:type="spellStart"/>
       <w:r>
         <w:rPr>
+          <w:b/>
+          <w:color w:val="C00000"/>
           <w:u w:val="wave"/>
         </w:rPr>
         <w:t>cachen</w:t>
       </w:r>
       <w:proofErr w:type="spellEnd"/>
+      <w:r>
+        <w:rPr>
+          <w:b/>
+          <w:color w:val="C00000"/>
+          <w:u w:val="wave"/>
+        </w:rPr>
+        <w:t xml:space="preserve"> (kurz Beschreibung bitte)</w:t>
+      </w:r>
     </w:p>
     <w:p>
       <w:pPr>
@@ -158,6 +160,8 @@
           <w:numId w:val="1"/>
         </w:numPr>
       </w:pPr>
+      <w:bookmarkStart w:id="0" w:name="_GoBack"/>
+      <w:bookmarkEnd w:id="0"/>
       <w:r>
         <w:t>Effizientere Software schreiben</w:t>
       </w:r>
@@ -170,14 +174,34 @@
           <w:numId w:val="1"/>
         </w:numPr>
         <w:rPr>
+          <w:b/>
+          <w:color w:val="C00000"/>
           <w:u w:val="wave"/>
         </w:rPr>
       </w:pPr>
       <w:r>
         <w:rPr>
+          <w:b/>
+          <w:color w:val="C00000"/>
           <w:u w:val="wave"/>
         </w:rPr>
         <w:t>„Outsourcing“</w:t>
+      </w:r>
+      <w:r>
+        <w:rPr>
+          <w:b/>
+          <w:color w:val="C00000"/>
+          <w:u w:val="wave"/>
+        </w:rPr>
+        <w:t xml:space="preserve"> </w:t>
+      </w:r>
+      <w:r>
+        <w:rPr>
+          <w:b/>
+          <w:color w:val="C00000"/>
+          <w:u w:val="wave"/>
+        </w:rPr>
+        <w:t>(kurz Beschreibung bitte)</w:t>
       </w:r>
     </w:p>
     <w:p>

</xml_diff>